<commit_message>
changed the double field on the single page, added  TT for backend programmer.
</commit_message>
<xml_diff>
--- a/app/tz-backend.docx
+++ b/app/tz-backend.docx
@@ -3,18 +3,168 @@
 <w:document xmlns:wpc="http://schemas.microsoft.com/office/word/2010/wordprocessingCanvas" xmlns:mc="http://schemas.openxmlformats.org/markup-compatibility/2006" xmlns:o="urn:schemas-microsoft-com:office:office" xmlns:r="http://schemas.openxmlformats.org/officeDocument/2006/relationships" xmlns:m="http://schemas.openxmlformats.org/officeDocument/2006/math" xmlns:v="urn:schemas-microsoft-com:vml" xmlns:wp14="http://schemas.microsoft.com/office/word/2010/wordprocessingDrawing" xmlns:wp="http://schemas.openxmlformats.org/drawingml/2006/wordprocessingDrawing" xmlns:w10="urn:schemas-microsoft-com:office:word" xmlns:w="http://schemas.openxmlformats.org/wordprocessingml/2006/main" xmlns:w14="http://schemas.microsoft.com/office/word/2010/wordml" xmlns:wpg="http://schemas.microsoft.com/office/word/2010/wordprocessingGroup" xmlns:wpi="http://schemas.microsoft.com/office/word/2010/wordprocessingInk" xmlns:wne="http://schemas.microsoft.com/office/word/2006/wordml" xmlns:wps="http://schemas.microsoft.com/office/word/2010/wordprocessingShape" mc:Ignorable="w14 wp14">
   <w:body>
     <w:p>
+      <w:r>
+        <w:rPr>
+          <w:lang w:val="uk-UA"/>
+        </w:rPr>
+        <w:tab/>
+      </w:r>
+      <w:r>
+        <w:rPr>
+          <w:b/>
+        </w:rPr>
+        <w:t>Общее:</w:t>
+      </w:r>
+      <w:r>
+        <w:t xml:space="preserve"> на всех страницах кроме </w:t>
+      </w:r>
+      <w:r>
+        <w:rPr>
+          <w:lang w:val="en-US"/>
+        </w:rPr>
+        <w:t>single</w:t>
+      </w:r>
+      <w:r>
+        <w:t xml:space="preserve"> </w:t>
+      </w:r>
+      <w:r>
+        <w:t xml:space="preserve">нет подключения файла </w:t>
+      </w:r>
+      <w:r>
+        <w:rPr>
+          <w:lang w:val="en-US"/>
+        </w:rPr>
+        <w:t>libs</w:t>
+      </w:r>
+      <w:r>
+        <w:t>.</w:t>
+      </w:r>
+      <w:r>
+        <w:rPr>
+          <w:lang w:val="en-US"/>
+        </w:rPr>
+        <w:t>min</w:t>
+      </w:r>
+      <w:r>
+        <w:t>.</w:t>
+      </w:r>
+      <w:proofErr w:type="spellStart"/>
+      <w:r>
+        <w:rPr>
+          <w:lang w:val="en-US"/>
+        </w:rPr>
+        <w:t>js</w:t>
+      </w:r>
+      <w:proofErr w:type="spellEnd"/>
+      <w:r>
+        <w:t xml:space="preserve"> </w:t>
+      </w:r>
+      <w:r>
+        <w:t xml:space="preserve">Он есть только на странице </w:t>
+      </w:r>
+      <w:r>
+        <w:rPr>
+          <w:lang w:val="en-US"/>
+        </w:rPr>
+        <w:t>single</w:t>
+      </w:r>
+      <w:r>
+        <w:t xml:space="preserve">; </w:t>
+      </w:r>
+      <w:r>
+        <w:t>не забыть проставить</w:t>
+      </w:r>
+      <w:r>
+        <w:t xml:space="preserve"> из поля </w:t>
+      </w:r>
+      <w:r>
+        <w:t xml:space="preserve"> НАЗВАНИЕ САЙТА в </w:t>
+      </w:r>
+      <w:proofErr w:type="spellStart"/>
+      <w:r>
+        <w:t>п</w:t>
+      </w:r>
+      <w:r>
+        <w:t>релоадер</w:t>
+      </w:r>
+      <w:proofErr w:type="spellEnd"/>
+      <w:r>
+        <w:t xml:space="preserve">, в скрытые </w:t>
+      </w:r>
+      <w:proofErr w:type="spellStart"/>
+      <w:r>
+        <w:t>инпуты</w:t>
+      </w:r>
+      <w:proofErr w:type="spellEnd"/>
+      <w:r>
+        <w:t xml:space="preserve"> форм</w:t>
+      </w:r>
+      <w:r>
+        <w:t>;</w:t>
+      </w:r>
+      <w:r>
+        <w:t xml:space="preserve"> в</w:t>
+      </w:r>
+      <w:r>
+        <w:t xml:space="preserve">озможность редактирование всех заголовков \ </w:t>
+      </w:r>
+      <w:proofErr w:type="gramStart"/>
+      <w:r>
+        <w:t>подзаголовков</w:t>
+      </w:r>
+      <w:proofErr w:type="gramEnd"/>
+      <w:r>
+        <w:t xml:space="preserve"> если они есть</w:t>
+      </w:r>
+      <w:r>
+        <w:t>.</w:t>
+      </w:r>
+    </w:p>
+    <w:p/>
+    <w:p>
       <w:pPr>
-        <w:pStyle w:val="a3"/>
-        <w:numPr>
-          <w:ilvl w:val="0"/>
-          <w:numId w:val="1"/>
-        </w:numPr>
-        <w:rPr>
-          <w:lang w:val="en-US"/>
+        <w:ind w:firstLine="360"/>
+        <w:rPr>
+          <w:b/>
         </w:rPr>
       </w:pPr>
       <w:r>
+        <w:rPr>
+          <w:b/>
+        </w:rPr>
         <w:t>Главная</w:t>
+      </w:r>
+      <w:r>
+        <w:rPr>
+          <w:b/>
+        </w:rPr>
+        <w:t xml:space="preserve"> (</w:t>
+      </w:r>
+      <w:r>
+        <w:rPr>
+          <w:b/>
+          <w:lang w:val="en-US"/>
+        </w:rPr>
+        <w:t>index</w:t>
+      </w:r>
+      <w:r>
+        <w:rPr>
+          <w:b/>
+        </w:rPr>
+        <w:t>.</w:t>
+      </w:r>
+      <w:r>
+        <w:rPr>
+          <w:b/>
+          <w:lang w:val="en-US"/>
+        </w:rPr>
+        <w:t>html</w:t>
+      </w:r>
+      <w:r>
+        <w:rPr>
+          <w:b/>
+        </w:rPr>
+        <w:t>)</w:t>
       </w:r>
     </w:p>
     <w:p>
@@ -25,6 +175,9 @@
         <w:t xml:space="preserve">Шапка – редактирование адреса и контактных данных, кнопка АВТОСЕРВИС АТ ЦЕНТР ведет на страницу </w:t>
       </w:r>
       <w:r>
+        <w:rPr>
+          <w:highlight w:val="yellow"/>
+        </w:rPr>
         <w:t>http://atsto.ru/</w:t>
       </w:r>
       <w:r>
@@ -67,13 +220,13 @@
         <w:t>page</w:t>
       </w:r>
       <w:r>
-        <w:br/>
-      </w:r>
-      <w:r>
-        <w:t xml:space="preserve">Расширенный поиск - </w:t>
-      </w:r>
-      <w:r>
-        <w:t xml:space="preserve">переход на страницу покупки </w:t>
+        <w:t xml:space="preserve"> после заполнения формы</w:t>
+      </w:r>
+      <w:r>
+        <w:br/>
+      </w:r>
+      <w:r>
+        <w:t xml:space="preserve">Расширенный поиск - переход на страницу покупки </w:t>
       </w:r>
       <w:r>
         <w:rPr>
@@ -106,7 +259,18 @@
       </w:r>
       <w:r>
         <w:br/>
-        <w:t>Спец предложения – возможность вывода автомобилей с меткой «спец предложения» (фото</w:t>
+        <w:t>Спец предложения – возможность вывода автомобилей с меткой</w:t>
+      </w:r>
+      <w:r>
+        <w:t xml:space="preserve"> в </w:t>
+      </w:r>
+      <w:proofErr w:type="spellStart"/>
+      <w:r>
+        <w:t>админке</w:t>
+      </w:r>
+      <w:proofErr w:type="spellEnd"/>
+      <w:r>
+        <w:t xml:space="preserve"> «спец предложения» (фото</w:t>
       </w:r>
       <w:proofErr w:type="gramStart"/>
       <w:r>
@@ -181,10 +345,1119 @@
     <w:p>
       <w:r>
         <w:t xml:space="preserve">      4 плитки</w:t>
+      </w:r>
+      <w:r>
+        <w:t xml:space="preserve"> </w:t>
+      </w:r>
+      <w:r>
+        <w:rPr>
+          <w:lang w:val="uk-UA"/>
+        </w:rPr>
+        <w:t>услуг (</w:t>
+      </w:r>
+      <w:proofErr w:type="spellStart"/>
+      <w:r>
+        <w:rPr>
+          <w:lang w:val="uk-UA"/>
+        </w:rPr>
+        <w:t>возможность</w:t>
+      </w:r>
+      <w:proofErr w:type="spellEnd"/>
+      <w:r>
+        <w:rPr>
+          <w:lang w:val="uk-UA"/>
+        </w:rPr>
+        <w:t xml:space="preserve"> </w:t>
+      </w:r>
+      <w:proofErr w:type="spellStart"/>
+      <w:r>
+        <w:rPr>
+          <w:lang w:val="uk-UA"/>
+        </w:rPr>
+        <w:t>редактирование</w:t>
+      </w:r>
+      <w:proofErr w:type="spellEnd"/>
+      <w:r>
+        <w:rPr>
+          <w:lang w:val="uk-UA"/>
+        </w:rPr>
+        <w:t xml:space="preserve"> </w:t>
+      </w:r>
+      <w:proofErr w:type="spellStart"/>
+      <w:r>
+        <w:rPr>
+          <w:lang w:val="uk-UA"/>
+        </w:rPr>
+        <w:t>текста</w:t>
+      </w:r>
+      <w:proofErr w:type="spellEnd"/>
+      <w:r>
+        <w:rPr>
+          <w:lang w:val="uk-UA"/>
+        </w:rPr>
+        <w:t xml:space="preserve"> и </w:t>
+      </w:r>
+      <w:proofErr w:type="spellStart"/>
+      <w:r>
+        <w:rPr>
+          <w:lang w:val="uk-UA"/>
+        </w:rPr>
+        <w:t>фона</w:t>
+      </w:r>
+      <w:proofErr w:type="spellEnd"/>
+      <w:r>
+        <w:rPr>
+          <w:lang w:val="uk-UA"/>
+        </w:rPr>
+        <w:t>):</w:t>
+      </w:r>
+      <w:r>
+        <w:rPr>
+          <w:lang w:val="uk-UA"/>
+        </w:rPr>
+        <w:br/>
+      </w:r>
+      <w:r>
+        <w:rPr>
+          <w:lang w:val="uk-UA"/>
+        </w:rPr>
+        <w:tab/>
+        <w:t xml:space="preserve">- </w:t>
+      </w:r>
+      <w:proofErr w:type="spellStart"/>
+      <w:r>
+        <w:rPr>
+          <w:lang w:val="uk-UA"/>
+        </w:rPr>
+        <w:t>продать</w:t>
+      </w:r>
+      <w:proofErr w:type="spellEnd"/>
+      <w:r>
+        <w:rPr>
+          <w:lang w:val="uk-UA"/>
+        </w:rPr>
+        <w:t xml:space="preserve"> </w:t>
+      </w:r>
+      <w:proofErr w:type="spellStart"/>
+      <w:r>
+        <w:rPr>
+          <w:lang w:val="uk-UA"/>
+        </w:rPr>
+        <w:t>автомобиль</w:t>
+      </w:r>
+      <w:proofErr w:type="spellEnd"/>
+      <w:r>
+        <w:rPr>
+          <w:lang w:val="uk-UA"/>
+        </w:rPr>
+        <w:t xml:space="preserve"> – </w:t>
+      </w:r>
+      <w:proofErr w:type="spellStart"/>
+      <w:r>
+        <w:rPr>
+          <w:lang w:val="uk-UA"/>
+        </w:rPr>
+        <w:t>переход</w:t>
+      </w:r>
+      <w:proofErr w:type="spellEnd"/>
+      <w:r>
+        <w:rPr>
+          <w:lang w:val="uk-UA"/>
+        </w:rPr>
+        <w:t xml:space="preserve"> на </w:t>
+      </w:r>
+      <w:r>
+        <w:rPr>
+          <w:lang w:val="en-US"/>
+        </w:rPr>
+        <w:t>sell</w:t>
+      </w:r>
+      <w:r>
+        <w:t>-</w:t>
+      </w:r>
+      <w:r>
+        <w:rPr>
+          <w:lang w:val="en-US"/>
+        </w:rPr>
+        <w:t>page</w:t>
+      </w:r>
+      <w:r>
+        <w:br/>
+      </w:r>
+      <w:r>
+        <w:tab/>
+        <w:t xml:space="preserve">- </w:t>
+      </w:r>
+      <w:r>
+        <w:t xml:space="preserve">заявка на автосервис - </w:t>
+      </w:r>
+      <w:r>
+        <w:t xml:space="preserve">ведет на страницу </w:t>
+      </w:r>
+      <w:hyperlink r:id="rId7" w:history="1">
+        <w:r>
+          <w:rPr>
+            <w:rStyle w:val="a4"/>
+            <w:highlight w:val="yellow"/>
+          </w:rPr>
+          <w:t>http://atsto.ru/</w:t>
+        </w:r>
+      </w:hyperlink>
+    </w:p>
+    <w:p>
+      <w:r>
+        <w:tab/>
+        <w:t xml:space="preserve">-кредит – </w:t>
+      </w:r>
+      <w:proofErr w:type="spellStart"/>
+      <w:r>
+        <w:rPr>
+          <w:lang w:val="uk-UA"/>
+        </w:rPr>
+        <w:t>переход</w:t>
+      </w:r>
+      <w:proofErr w:type="spellEnd"/>
+      <w:r>
+        <w:rPr>
+          <w:lang w:val="uk-UA"/>
+        </w:rPr>
+        <w:t xml:space="preserve"> на </w:t>
+      </w:r>
+      <w:r>
+        <w:rPr>
+          <w:lang w:val="en-US"/>
+        </w:rPr>
+        <w:t>finance</w:t>
+      </w:r>
+      <w:r>
+        <w:t>-</w:t>
+      </w:r>
+      <w:r>
+        <w:rPr>
+          <w:lang w:val="en-US"/>
+        </w:rPr>
+        <w:t>page</w:t>
+      </w:r>
+      <w:r>
+        <w:br/>
+      </w:r>
+      <w:r>
+        <w:tab/>
+        <w:t xml:space="preserve">- </w:t>
+      </w:r>
+      <w:r>
+        <w:t xml:space="preserve">оценка авто онлайн – </w:t>
+      </w:r>
+      <w:proofErr w:type="spellStart"/>
+      <w:r>
+        <w:rPr>
+          <w:lang w:val="uk-UA"/>
+        </w:rPr>
+        <w:t>переход</w:t>
+      </w:r>
+      <w:proofErr w:type="spellEnd"/>
+      <w:r>
+        <w:rPr>
+          <w:lang w:val="uk-UA"/>
+        </w:rPr>
+        <w:t xml:space="preserve"> </w:t>
+      </w:r>
+      <w:r>
+        <w:t xml:space="preserve"> </w:t>
+      </w:r>
+      <w:r>
+        <w:t xml:space="preserve">на </w:t>
+      </w:r>
+      <w:r>
+        <w:rPr>
+          <w:lang w:val="en-US"/>
+        </w:rPr>
+        <w:t>sell</w:t>
+      </w:r>
+      <w:r>
+        <w:t>-</w:t>
+      </w:r>
+      <w:r>
+        <w:rPr>
+          <w:lang w:val="en-US"/>
+        </w:rPr>
+        <w:t>page</w:t>
+      </w:r>
+    </w:p>
+    <w:p/>
+    <w:p>
+      <w:r>
+        <w:t xml:space="preserve">Наши преимущества – возможность редактирование текста </w:t>
+      </w:r>
+    </w:p>
+    <w:p>
+      <w:r>
+        <w:t>Текстовый блок на темном фоне – возможность редактирование заголовка\текста</w:t>
+      </w:r>
+    </w:p>
+    <w:p>
+      <w:r>
+        <w:t xml:space="preserve">Блок с картой – возможность редактирование всех контактных данных. </w:t>
+      </w:r>
+      <w:proofErr w:type="gramStart"/>
+      <w:r>
+        <w:t>!Н</w:t>
+      </w:r>
+      <w:proofErr w:type="gramEnd"/>
+      <w:r>
+        <w:t>АЗВАНИЕ (в данном случае АТ-ЦЕНТР СТО) и юр. Наименование – это разные поля</w:t>
+      </w:r>
+    </w:p>
+    <w:p/>
+    <w:p>
+      <w:r>
+        <w:t>Футер – меню:</w:t>
+      </w:r>
+    </w:p>
+    <w:p>
+      <w:r>
+        <w:tab/>
+        <w:t xml:space="preserve">- купить авто – переход на </w:t>
+      </w:r>
+      <w:r>
+        <w:rPr>
+          <w:lang w:val="en-US"/>
+        </w:rPr>
+        <w:t>buy</w:t>
+      </w:r>
+      <w:r>
+        <w:t>-</w:t>
+      </w:r>
+      <w:r>
+        <w:rPr>
+          <w:lang w:val="en-US"/>
+        </w:rPr>
+        <w:t>page</w:t>
+      </w:r>
+      <w:r>
+        <w:br/>
+      </w:r>
+      <w:r>
+        <w:tab/>
+        <w:t xml:space="preserve">- </w:t>
+      </w:r>
+      <w:r>
+        <w:t xml:space="preserve">продать авто – </w:t>
+      </w:r>
+      <w:r>
+        <w:rPr>
+          <w:lang w:val="en-US"/>
+        </w:rPr>
+        <w:t>sell</w:t>
+      </w:r>
+      <w:r>
+        <w:t xml:space="preserve"> </w:t>
+      </w:r>
+      <w:r>
+        <w:rPr>
+          <w:lang w:val="en-US"/>
+        </w:rPr>
+        <w:t>page</w:t>
+      </w:r>
+      <w:r>
+        <w:br/>
+      </w:r>
+      <w:r>
+        <w:tab/>
+      </w:r>
+      <w:r>
+        <w:t>- автосервис  -</w:t>
+      </w:r>
+      <w:r>
+        <w:t xml:space="preserve"> </w:t>
+      </w:r>
+      <w:r>
+        <w:t xml:space="preserve">ведет на страницу </w:t>
+      </w:r>
+      <w:hyperlink r:id="rId8" w:history="1">
+        <w:r>
+          <w:rPr>
+            <w:rStyle w:val="a4"/>
+            <w:highlight w:val="yellow"/>
+          </w:rPr>
+          <w:t>http://atsto.ru/</w:t>
+        </w:r>
+      </w:hyperlink>
+    </w:p>
+    <w:p>
+      <w:r>
+        <w:tab/>
+        <w:t xml:space="preserve">-контакты – </w:t>
+      </w:r>
+      <w:r>
+        <w:rPr>
+          <w:lang w:val="en-US"/>
+        </w:rPr>
+        <w:t>contacts</w:t>
+      </w:r>
+      <w:r>
+        <w:t>-</w:t>
+      </w:r>
+      <w:r>
+        <w:rPr>
+          <w:lang w:val="en-US"/>
+        </w:rPr>
+        <w:t>page</w:t>
+      </w:r>
+    </w:p>
+    <w:p>
+      <w:r>
+        <w:lastRenderedPageBreak/>
+        <w:t xml:space="preserve">2 иконки – переход на соотв. </w:t>
+      </w:r>
+      <w:proofErr w:type="spellStart"/>
+      <w:proofErr w:type="gramStart"/>
+      <w:r>
+        <w:t>Соц</w:t>
+      </w:r>
+      <w:proofErr w:type="spellEnd"/>
+      <w:proofErr w:type="gramEnd"/>
+      <w:r>
+        <w:t xml:space="preserve"> сеть – </w:t>
+      </w:r>
+      <w:proofErr w:type="spellStart"/>
+      <w:r>
+        <w:t>инст</w:t>
+      </w:r>
+      <w:proofErr w:type="spellEnd"/>
+      <w:r>
+        <w:t xml:space="preserve"> и </w:t>
+      </w:r>
+      <w:proofErr w:type="spellStart"/>
+      <w:r>
+        <w:t>вк</w:t>
+      </w:r>
+      <w:proofErr w:type="spellEnd"/>
+    </w:p>
+    <w:p>
+      <w:pPr>
+        <w:rPr>
+          <w:b/>
+          <w:lang w:val="en-US"/>
+        </w:rPr>
+      </w:pPr>
+      <w:r>
+        <w:rPr>
+          <w:b/>
+        </w:rPr>
+        <w:t>О нас</w:t>
+      </w:r>
+      <w:r>
+        <w:rPr>
+          <w:b/>
+        </w:rPr>
+        <w:t xml:space="preserve"> (</w:t>
+      </w:r>
+      <w:r>
+        <w:rPr>
+          <w:b/>
+          <w:lang w:val="en-US"/>
+        </w:rPr>
+        <w:t>about.html)</w:t>
+      </w:r>
+    </w:p>
+    <w:p>
+      <w:r>
+        <w:t>Текст + 3 картинки</w:t>
+      </w:r>
+      <w:r>
+        <w:br/>
+        <w:t>Блок преимуществ – аналогия с главной  страницей</w:t>
+      </w:r>
+    </w:p>
+    <w:p>
+      <w:pPr>
+        <w:rPr>
+          <w:b/>
+        </w:rPr>
+      </w:pPr>
+      <w:r>
+        <w:rPr>
+          <w:b/>
+        </w:rPr>
+        <w:t>Финансовые услуги (</w:t>
+      </w:r>
+      <w:r>
+        <w:rPr>
+          <w:b/>
+          <w:lang w:val="en-US"/>
+        </w:rPr>
+        <w:t>finance</w:t>
+      </w:r>
+      <w:r>
+        <w:rPr>
+          <w:b/>
+        </w:rPr>
+        <w:t>-</w:t>
+      </w:r>
+      <w:r>
+        <w:rPr>
+          <w:b/>
+          <w:lang w:val="en-US"/>
+        </w:rPr>
+        <w:t>page</w:t>
+      </w:r>
+      <w:r>
+        <w:rPr>
+          <w:b/>
+        </w:rPr>
+        <w:t>.</w:t>
+      </w:r>
+      <w:r>
+        <w:rPr>
+          <w:b/>
+          <w:lang w:val="en-US"/>
+        </w:rPr>
+        <w:t>html</w:t>
+      </w:r>
+      <w:r>
+        <w:rPr>
+          <w:b/>
+        </w:rPr>
+        <w:t>)</w:t>
+      </w:r>
+    </w:p>
+    <w:p>
+      <w:pPr>
+        <w:rPr>
+          <w:b/>
+        </w:rPr>
+      </w:pPr>
+      <w:r>
+        <w:t>2 колонки текста, возможность редактирование заголовка, текста и фото</w:t>
+      </w:r>
+      <w:proofErr w:type="gramStart"/>
+      <w:r>
+        <w:br/>
+      </w:r>
+      <w:r>
+        <w:br/>
+      </w:r>
+      <w:r>
+        <w:rPr>
+          <w:b/>
+        </w:rPr>
+        <w:t>К</w:t>
+      </w:r>
+      <w:proofErr w:type="gramEnd"/>
+      <w:r>
+        <w:rPr>
+          <w:b/>
+        </w:rPr>
+        <w:t>упить авто (</w:t>
+      </w:r>
+      <w:r>
+        <w:rPr>
+          <w:b/>
+          <w:lang w:val="en-US"/>
+        </w:rPr>
+        <w:t>buy</w:t>
+      </w:r>
+      <w:r>
+        <w:rPr>
+          <w:b/>
+        </w:rPr>
+        <w:t>-</w:t>
+      </w:r>
+      <w:r>
+        <w:rPr>
+          <w:b/>
+          <w:lang w:val="en-US"/>
+        </w:rPr>
+        <w:t>page</w:t>
+      </w:r>
+      <w:r>
+        <w:rPr>
+          <w:b/>
+        </w:rPr>
+        <w:t>.</w:t>
+      </w:r>
+      <w:r>
+        <w:rPr>
+          <w:b/>
+          <w:lang w:val="en-US"/>
+        </w:rPr>
+        <w:t>html</w:t>
+      </w:r>
+      <w:r>
+        <w:rPr>
+          <w:b/>
+        </w:rPr>
+        <w:t>)</w:t>
+      </w:r>
+    </w:p>
+    <w:p>
+      <w:proofErr w:type="spellStart"/>
+      <w:r>
+        <w:t>Сайдбар</w:t>
+      </w:r>
+      <w:proofErr w:type="spellEnd"/>
+      <w:r>
+        <w:t xml:space="preserve"> – с формой поиска авто (расширенный поиск – открывает дополнительные параметры в форме)</w:t>
+      </w:r>
+      <w:r>
+        <w:br/>
+        <w:t xml:space="preserve">Контент – вывод автомобилей согласно форме поиска с главной страницы или с формы </w:t>
+      </w:r>
+      <w:proofErr w:type="spellStart"/>
+      <w:r>
+        <w:t>сайдбара</w:t>
+      </w:r>
+      <w:proofErr w:type="spellEnd"/>
+      <w:r>
+        <w:t xml:space="preserve">. </w:t>
+      </w:r>
+      <w:proofErr w:type="gramStart"/>
+      <w:r>
+        <w:t>По стандарту – вывод всех подряд автомобилей (например, при переходе с главной страницы с кнопки «посмотреть каталог» или с футера) – 6 штук + пагинация</w:t>
+      </w:r>
+      <w:r>
+        <w:br/>
+      </w:r>
+      <w:r>
+        <w:br/>
+        <w:t xml:space="preserve">Авто – фото автомобиля (является ссылкой), название (ссылка), цена, год, пробег, краткое описание, кнопка ПЕРЕЙТИ – переход на </w:t>
+      </w:r>
+      <w:r>
+        <w:rPr>
+          <w:lang w:val="en-US"/>
+        </w:rPr>
+        <w:t>single</w:t>
+      </w:r>
+      <w:r>
+        <w:t xml:space="preserve"> </w:t>
+      </w:r>
+      <w:r>
+        <w:t>к данной машине</w:t>
+      </w:r>
+      <w:r>
+        <w:t>.</w:t>
+      </w:r>
+      <w:proofErr w:type="gramEnd"/>
+    </w:p>
+    <w:p/>
+    <w:p>
+      <w:pPr>
+        <w:rPr>
+          <w:b/>
+        </w:rPr>
+      </w:pPr>
+      <w:r>
+        <w:rPr>
+          <w:b/>
+        </w:rPr>
+        <w:t>Продать авто (</w:t>
+      </w:r>
+      <w:r>
+        <w:rPr>
+          <w:b/>
+          <w:lang w:val="en-US"/>
+        </w:rPr>
+        <w:t>sell</w:t>
+      </w:r>
+      <w:r>
+        <w:rPr>
+          <w:b/>
+        </w:rPr>
+        <w:t>-</w:t>
+      </w:r>
+      <w:r>
+        <w:rPr>
+          <w:b/>
+          <w:lang w:val="en-US"/>
+        </w:rPr>
+        <w:t>page</w:t>
+      </w:r>
+      <w:r>
+        <w:rPr>
+          <w:b/>
+        </w:rPr>
+        <w:t>.</w:t>
+      </w:r>
+      <w:r>
+        <w:rPr>
+          <w:b/>
+          <w:lang w:val="en-US"/>
+        </w:rPr>
+        <w:t>html</w:t>
+      </w:r>
+      <w:r>
+        <w:rPr>
+          <w:b/>
+        </w:rPr>
+        <w:t>)</w:t>
+      </w:r>
+    </w:p>
+    <w:p>
+      <w:r>
+        <w:t>3 плитки – названи</w:t>
+      </w:r>
+      <w:proofErr w:type="gramStart"/>
+      <w:r>
+        <w:t>е(</w:t>
+      </w:r>
+      <w:proofErr w:type="gramEnd"/>
+      <w:r>
+        <w:t>ссылка), краткое описание услуги, кнопка ПЕРЕЙТИ</w:t>
+      </w:r>
+    </w:p>
+    <w:p>
+      <w:proofErr w:type="spellStart"/>
+      <w:r>
+        <w:t>Комисионная</w:t>
+      </w:r>
+      <w:proofErr w:type="spellEnd"/>
+      <w:r>
+        <w:t xml:space="preserve"> продажа – переход на </w:t>
+      </w:r>
+      <w:r>
+        <w:rPr>
+          <w:lang w:val="en-US"/>
+        </w:rPr>
+        <w:t>sell</w:t>
+      </w:r>
+      <w:r>
+        <w:t>-</w:t>
+      </w:r>
+      <w:r>
+        <w:rPr>
+          <w:lang w:val="en-US"/>
+        </w:rPr>
+        <w:t>page</w:t>
+      </w:r>
+      <w:r>
+        <w:t>-</w:t>
+      </w:r>
+      <w:proofErr w:type="spellStart"/>
+      <w:r>
+        <w:rPr>
+          <w:lang w:val="en-US"/>
+        </w:rPr>
+        <w:t>komissiya</w:t>
+      </w:r>
+      <w:proofErr w:type="spellEnd"/>
+      <w:r>
+        <w:br/>
+      </w:r>
+      <w:r>
+        <w:t>Обмен  автомобил</w:t>
+      </w:r>
+      <w:proofErr w:type="gramStart"/>
+      <w:r>
+        <w:t>я</w:t>
+      </w:r>
+      <w:r>
+        <w:t>–</w:t>
+      </w:r>
+      <w:proofErr w:type="gramEnd"/>
+      <w:r>
+        <w:t xml:space="preserve"> переход на </w:t>
+      </w:r>
+      <w:r>
+        <w:rPr>
+          <w:lang w:val="en-US"/>
+        </w:rPr>
+        <w:t>sell</w:t>
+      </w:r>
+      <w:r>
+        <w:t>-</w:t>
+      </w:r>
+      <w:r>
+        <w:rPr>
+          <w:lang w:val="en-US"/>
+        </w:rPr>
+        <w:t>page</w:t>
+      </w:r>
+      <w:r>
+        <w:t>-</w:t>
+      </w:r>
+      <w:proofErr w:type="spellStart"/>
+      <w:r>
+        <w:rPr>
+          <w:lang w:val="en-US"/>
+        </w:rPr>
+        <w:t>obmen</w:t>
+      </w:r>
+      <w:proofErr w:type="spellEnd"/>
+      <w:r>
+        <w:br/>
+      </w:r>
+      <w:r>
+        <w:t>Срочный выкуп</w:t>
+      </w:r>
+      <w:r>
+        <w:t xml:space="preserve"> – переход на </w:t>
+      </w:r>
+      <w:r>
+        <w:rPr>
+          <w:lang w:val="en-US"/>
+        </w:rPr>
+        <w:t>sell</w:t>
+      </w:r>
+      <w:r>
+        <w:t>-</w:t>
+      </w:r>
+      <w:r>
+        <w:rPr>
+          <w:lang w:val="en-US"/>
+        </w:rPr>
+        <w:t>page</w:t>
+      </w:r>
+      <w:r>
+        <w:t>-</w:t>
+      </w:r>
+      <w:proofErr w:type="spellStart"/>
+      <w:r>
+        <w:rPr>
+          <w:lang w:val="en-US"/>
+        </w:rPr>
+        <w:t>vikup</w:t>
+      </w:r>
+      <w:proofErr w:type="spellEnd"/>
+    </w:p>
+    <w:p>
+      <w:r>
+        <w:t>Блок  «как проходит…» - редактирование текстов, по возможности иконок.</w:t>
+      </w:r>
+    </w:p>
+    <w:p>
+      <w:pPr>
+        <w:rPr>
+          <w:b/>
+        </w:rPr>
+      </w:pPr>
+      <w:r>
+        <w:rPr>
+          <w:b/>
+        </w:rPr>
+        <w:t>Шаблон</w:t>
+      </w:r>
+      <w:r>
+        <w:rPr>
+          <w:b/>
+        </w:rPr>
+        <w:t>ы</w:t>
+      </w:r>
+      <w:r>
+        <w:rPr>
+          <w:b/>
+        </w:rPr>
+        <w:t xml:space="preserve"> </w:t>
+      </w:r>
+      <w:r>
+        <w:rPr>
+          <w:b/>
+          <w:lang w:val="en-US"/>
+        </w:rPr>
+        <w:t>sell</w:t>
+      </w:r>
+      <w:r>
+        <w:rPr>
+          <w:b/>
+        </w:rPr>
+        <w:t>-</w:t>
+      </w:r>
+      <w:r>
+        <w:rPr>
+          <w:b/>
+          <w:lang w:val="en-US"/>
+        </w:rPr>
+        <w:t>page</w:t>
+      </w:r>
+      <w:r>
+        <w:rPr>
+          <w:b/>
+        </w:rPr>
+        <w:t>-…</w:t>
+      </w:r>
+      <w:r>
+        <w:rPr>
+          <w:b/>
+          <w:lang w:val="en-US"/>
+        </w:rPr>
+        <w:t>html</w:t>
+      </w:r>
+    </w:p>
+    <w:p>
+      <w:r>
+        <w:t>Шаблон одинаков для всех 3х страниц, меняется только активный класс у кнопки + текст под кнопками.</w:t>
+      </w:r>
+    </w:p>
+    <w:p>
+      <w:r>
+        <w:t>Возможность редактирование заголовка в форме.</w:t>
+      </w:r>
+      <w:r>
+        <w:rPr>
+          <w:b/>
+        </w:rPr>
+        <w:br/>
+      </w:r>
+      <w:r>
+        <w:t>3 кнопки – переход на соотв. Такие же страницы</w:t>
+      </w:r>
+      <w:r>
+        <w:br/>
+        <w:t>Форма – отправка заявки на почту (меняется только ТЕМА ПИСЬМА)</w:t>
+      </w:r>
+    </w:p>
+    <w:p>
+      <w:r>
+        <w:t xml:space="preserve">Блок  «как проходит…» - </w:t>
+      </w:r>
+      <w:r>
+        <w:t xml:space="preserve">аналогичный с </w:t>
+      </w:r>
+      <w:r>
+        <w:rPr>
+          <w:lang w:val="en-US"/>
+        </w:rPr>
+        <w:t>sell</w:t>
+      </w:r>
+      <w:r>
+        <w:t>-</w:t>
+      </w:r>
+      <w:r>
+        <w:rPr>
+          <w:lang w:val="en-US"/>
+        </w:rPr>
+        <w:t>page</w:t>
+      </w:r>
+    </w:p>
+    <w:p>
+      <w:r>
+        <w:rPr>
+          <w:b/>
+        </w:rPr>
+        <w:t>Акции (</w:t>
+      </w:r>
+      <w:r>
+        <w:rPr>
+          <w:b/>
+          <w:lang w:val="en-US"/>
+        </w:rPr>
+        <w:t>offer</w:t>
+      </w:r>
+      <w:r>
+        <w:rPr>
+          <w:b/>
+        </w:rPr>
+        <w:t>-</w:t>
+      </w:r>
+      <w:r>
+        <w:rPr>
+          <w:b/>
+          <w:lang w:val="en-US"/>
+        </w:rPr>
+        <w:t>page</w:t>
+      </w:r>
+      <w:r>
+        <w:rPr>
+          <w:b/>
+        </w:rPr>
+        <w:t>.</w:t>
+      </w:r>
+      <w:r>
+        <w:rPr>
+          <w:b/>
+          <w:lang w:val="en-US"/>
+        </w:rPr>
+        <w:t>html</w:t>
+      </w:r>
+      <w:r>
+        <w:rPr>
+          <w:b/>
+        </w:rPr>
+        <w:t>)</w:t>
+      </w:r>
+      <w:r>
+        <w:br/>
+      </w:r>
+      <w:r>
+        <w:t xml:space="preserve">2 колонки – вывод </w:t>
+      </w:r>
+      <w:proofErr w:type="spellStart"/>
+      <w:r>
+        <w:t>банеров</w:t>
+      </w:r>
+      <w:proofErr w:type="spellEnd"/>
+      <w:r>
+        <w:t xml:space="preserve"> с акциями (</w:t>
+      </w:r>
+      <w:proofErr w:type="spellStart"/>
+      <w:r>
+        <w:t>простыые</w:t>
+      </w:r>
+      <w:proofErr w:type="spellEnd"/>
+      <w:r>
+        <w:t xml:space="preserve"> изображения)</w:t>
+      </w:r>
+    </w:p>
+    <w:p>
+      <w:pPr>
+        <w:rPr>
+          <w:b/>
+        </w:rPr>
+      </w:pPr>
+      <w:r>
+        <w:rPr>
+          <w:b/>
+        </w:rPr>
+        <w:t>Контакты (</w:t>
+      </w:r>
+      <w:r>
+        <w:rPr>
+          <w:b/>
+          <w:lang w:val="en-US"/>
+        </w:rPr>
+        <w:t>contacts</w:t>
+      </w:r>
+      <w:r>
+        <w:rPr>
+          <w:b/>
+        </w:rPr>
+        <w:t>-</w:t>
+      </w:r>
+      <w:r>
+        <w:rPr>
+          <w:b/>
+          <w:lang w:val="en-US"/>
+        </w:rPr>
+        <w:t>page</w:t>
+      </w:r>
+      <w:r>
+        <w:rPr>
+          <w:b/>
+        </w:rPr>
+        <w:t>.</w:t>
+      </w:r>
+      <w:r>
+        <w:rPr>
+          <w:b/>
+          <w:lang w:val="en-US"/>
+        </w:rPr>
+        <w:t>html</w:t>
+      </w:r>
+      <w:r>
+        <w:rPr>
+          <w:b/>
+        </w:rPr>
+        <w:t>)</w:t>
+      </w:r>
+    </w:p>
+    <w:p>
+      <w:pPr>
+        <w:rPr>
+          <w:b/>
+          <w:lang w:val="en-US"/>
+        </w:rPr>
+      </w:pPr>
+      <w:r>
+        <w:t>Контактные данные (</w:t>
+      </w:r>
+      <w:proofErr w:type="spellStart"/>
+      <w:r>
+        <w:t>теже</w:t>
+      </w:r>
+      <w:proofErr w:type="spellEnd"/>
+      <w:r>
+        <w:t xml:space="preserve"> </w:t>
+      </w:r>
+      <w:proofErr w:type="gramStart"/>
+      <w:r>
+        <w:t>самые</w:t>
+      </w:r>
+      <w:proofErr w:type="gramEnd"/>
+      <w:r>
+        <w:t xml:space="preserve"> что и с блока контактов на карте)</w:t>
+      </w:r>
+      <w:r>
+        <w:br/>
+        <w:t>На этой странице нет блока с картой (который есть на всех страницах).</w:t>
+      </w:r>
+      <w:r>
+        <w:br/>
+      </w:r>
+      <w:r>
+        <w:rPr>
+          <w:b/>
+        </w:rPr>
+        <w:lastRenderedPageBreak/>
+        <w:br/>
+        <w:t>Шаблон конкретного продукта (</w:t>
+      </w:r>
+      <w:r>
+        <w:rPr>
+          <w:b/>
+          <w:lang w:val="en-US"/>
+        </w:rPr>
+        <w:t>single.html)</w:t>
+      </w:r>
+    </w:p>
+    <w:p>
+      <w:r>
+        <w:t xml:space="preserve">Слайдер автомобиля – большие картинки + </w:t>
+      </w:r>
+      <w:proofErr w:type="spellStart"/>
+      <w:r>
+        <w:t>тамбнейлы</w:t>
+      </w:r>
+      <w:proofErr w:type="spellEnd"/>
+      <w:r>
+        <w:t xml:space="preserve"> (135х100 размер миниатюр).</w:t>
+      </w:r>
+    </w:p>
+    <w:p>
+      <w:proofErr w:type="gramStart"/>
+      <w:r>
+        <w:t>Текст под слайдером – постоянный для всех машин, но это не точно))</w:t>
       </w:r>
       <w:bookmarkStart w:id="0" w:name="_GoBack"/>
       <w:bookmarkEnd w:id="0"/>
-    </w:p>
+      <w:r>
+        <w:br/>
+      </w:r>
+      <w:r>
+        <w:br/>
+        <w:t xml:space="preserve">Инфа о продукте – год, </w:t>
+      </w:r>
+      <w:proofErr w:type="spellStart"/>
+      <w:r>
+        <w:t>кпп</w:t>
+      </w:r>
+      <w:proofErr w:type="spellEnd"/>
+      <w:r>
+        <w:t>, кузов, объем, привод, мощность, цвет, пробег, полное описание, цена и цена в кредит.</w:t>
+      </w:r>
+      <w:proofErr w:type="gramEnd"/>
+    </w:p>
+    <w:p>
+      <w:r>
+        <w:t xml:space="preserve">Форма – в форму в скрытый </w:t>
+      </w:r>
+      <w:proofErr w:type="spellStart"/>
+      <w:r>
+        <w:t>инпут</w:t>
+      </w:r>
+      <w:proofErr w:type="spellEnd"/>
+      <w:r>
+        <w:t xml:space="preserve"> подставить </w:t>
+      </w:r>
+      <w:proofErr w:type="gramStart"/>
+      <w:r>
+        <w:t>!Н</w:t>
+      </w:r>
+      <w:proofErr w:type="gramEnd"/>
+      <w:r>
+        <w:t>АЗВАНИЕ АВТО, чтобы было понятно, что за заявка – приход на почту письма</w:t>
+      </w:r>
+    </w:p>
+    <w:p/>
     <w:sectPr>
       <w:pgSz w:w="11906" w:h="16838"/>
       <w:pgMar w:top="1134" w:right="850" w:bottom="1134" w:left="1701" w:header="708" w:footer="708" w:gutter="0"/>
@@ -490,6 +1763,17 @@
       <w:contextualSpacing/>
     </w:pPr>
   </w:style>
+  <w:style w:type="character" w:styleId="a4">
+    <w:name w:val="Hyperlink"/>
+    <w:basedOn w:val="a0"/>
+    <w:uiPriority w:val="99"/>
+    <w:unhideWhenUsed/>
+    <w:rsid w:val="00B639DE"/>
+    <w:rPr>
+      <w:color w:val="0000FF" w:themeColor="hyperlink"/>
+      <w:u w:val="single"/>
+    </w:rPr>
+  </w:style>
 </w:styles>
 </file>
 
@@ -690,6 +1974,17 @@
       <w:ind w:left="720"/>
       <w:contextualSpacing/>
     </w:pPr>
+  </w:style>
+  <w:style w:type="character" w:styleId="a4">
+    <w:name w:val="Hyperlink"/>
+    <w:basedOn w:val="a0"/>
+    <w:uiPriority w:val="99"/>
+    <w:unhideWhenUsed/>
+    <w:rsid w:val="00B639DE"/>
+    <w:rPr>
+      <w:color w:val="0000FF" w:themeColor="hyperlink"/>
+      <w:u w:val="single"/>
+    </w:rPr>
   </w:style>
 </w:styles>
 </file>
@@ -977,4 +2272,16 @@
   <a:objectDefaults/>
   <a:extraClrSchemeLst/>
 </a:theme>
+</file>
+
+<file path=customXml/item1.xml><?xml version="1.0" encoding="utf-8"?>
+<b:Sources xmlns:b="http://schemas.openxmlformats.org/officeDocument/2006/bibliography" xmlns="http://schemas.openxmlformats.org/officeDocument/2006/bibliography" SelectedStyle="\APA.XSL" StyleName="APA"/>
+</file>
+
+<file path=customXml/itemProps1.xml><?xml version="1.0" encoding="utf-8"?>
+<ds:datastoreItem xmlns:ds="http://schemas.openxmlformats.org/officeDocument/2006/customXml" ds:itemID="{B77E5525-D7E8-44D7-A5C8-CD94C14DC3D4}">
+  <ds:schemaRefs>
+    <ds:schemaRef ds:uri="http://schemas.openxmlformats.org/officeDocument/2006/bibliography"/>
+  </ds:schemaRefs>
+</ds:datastoreItem>
 </file>
</xml_diff>